<commit_message>
added rough document about DC extraction
</commit_message>
<xml_diff>
--- a/Divya/DC Extraction - Documentation.docx
+++ b/Divya/DC Extraction - Documentation.docx
@@ -222,12 +222,8 @@
                 </m:r>
               </m:sup>
             </m:sSup>
-            <m:r>
-              <w:rPr>
-                <w:rFonts w:ascii="Cambria Math" w:hAnsi="Cambria Math"/>
-              </w:rPr>
-              <m:t>]</m:t>
-            </m:r>
+            <w:bookmarkStart w:id="0" w:name="_GoBack"/>
+            <w:bookmarkEnd w:id="0"/>
           </m:num>
           <m:den>
             <m:r>
@@ -595,8 +591,6 @@
       <w:r>
         <w:t>(The filtered output has an initial value of -1.1. This will change when we use actual data.)</w:t>
       </w:r>
-      <w:bookmarkStart w:id="0" w:name="_GoBack"/>
-      <w:bookmarkEnd w:id="0"/>
     </w:p>
     <w:sectPr>
       <w:pgSz w:w="11906" w:h="16838"/>

</xml_diff>